<commit_message>
Update post-doc lecturer to include CSO
</commit_message>
<xml_diff>
--- a/Outputs/cv_lister_2025.docx
+++ b/Outputs/cv_lister_2025.docx
@@ -835,7 +835,43 @@
           <w:sz w:val="20"/>
           <w:szCs w:val="20"/>
         </w:rPr>
-        <w:t>2020-2022: Clinical Lecturer in Renal Medicine (University of Glasgow) and Honorary Specialty Registrar in Nephrology and General Internal Medicine – West of Scotland</w:t>
+        <w:t xml:space="preserve">2020-2022: </w:t>
+      </w:r>
+      <w:r>
+        <w:rPr>
+          <w:rFonts w:ascii="Arial" w:hAnsi="Arial" w:cs="Arial"/>
+          <w:bCs/>
+          <w:sz w:val="20"/>
+          <w:szCs w:val="20"/>
+        </w:rPr>
+        <w:t xml:space="preserve">Chief Scientist Office Scotland Postdoctoral </w:t>
+      </w:r>
+      <w:r>
+        <w:rPr>
+          <w:rFonts w:ascii="Arial" w:hAnsi="Arial" w:cs="Arial"/>
+          <w:bCs/>
+          <w:sz w:val="20"/>
+          <w:szCs w:val="20"/>
+        </w:rPr>
+        <w:t>Clinical Lecturer in Renal Medicine (University of Glasgow) and Honorary Specialty Registrar in Nephrology</w:t>
+      </w:r>
+      <w:r>
+        <w:rPr>
+          <w:rFonts w:ascii="Arial" w:hAnsi="Arial" w:cs="Arial"/>
+          <w:bCs/>
+          <w:sz w:val="20"/>
+          <w:szCs w:val="20"/>
+        </w:rPr>
+        <w:t>/</w:t>
+      </w:r>
+      <w:r>
+        <w:rPr>
+          <w:rFonts w:ascii="Arial" w:hAnsi="Arial" w:cs="Arial"/>
+          <w:bCs/>
+          <w:sz w:val="20"/>
+          <w:szCs w:val="20"/>
+        </w:rPr>
+        <w:t>General Internal Medicine – West of Scotland</w:t>
       </w:r>
     </w:p>
     <w:p>

</xml_diff>

<commit_message>
Add review experience for Wellcome
</commit_message>
<xml_diff>
--- a/Outputs/cv_lister_2025.docx
+++ b/Outputs/cv_lister_2025.docx
@@ -40,31 +40,7 @@
           <w:szCs w:val="22"/>
           <w:lang w:val="en-US" w:eastAsia="en-US"/>
         </w:rPr>
-        <w:t>MA (</w:t>
-      </w:r>
-      <w:proofErr w:type="spellStart"/>
-      <w:r>
-        <w:rPr>
-          <w:rFonts w:ascii="Arial" w:hAnsi="Arial" w:cs="Arial"/>
-          <w:i/>
-          <w:iCs/>
-          <w:sz w:val="22"/>
-          <w:szCs w:val="22"/>
-          <w:lang w:val="en-US" w:eastAsia="en-US"/>
-        </w:rPr>
-        <w:t>Cantab</w:t>
-      </w:r>
-      <w:proofErr w:type="spellEnd"/>
-      <w:r>
-        <w:rPr>
-          <w:rFonts w:ascii="Arial" w:hAnsi="Arial" w:cs="Arial"/>
-          <w:i/>
-          <w:iCs/>
-          <w:sz w:val="22"/>
-          <w:szCs w:val="22"/>
-          <w:lang w:val="en-US" w:eastAsia="en-US"/>
-        </w:rPr>
-        <w:t>) MBChB MRCP (Neph) PhD</w:t>
+        <w:t>MA (Cantab) MBChB MRCP (Neph) PhD</w:t>
       </w:r>
       <w:r>
         <w:rPr>
@@ -668,29 +644,7 @@
           <w:szCs w:val="20"/>
           <w:lang w:val="en-US" w:eastAsia="en-US"/>
         </w:rPr>
-        <w:t xml:space="preserve">2010: Master of Arts (MA; </w:t>
-      </w:r>
-      <w:proofErr w:type="spellStart"/>
-      <w:r>
-        <w:rPr>
-          <w:rFonts w:ascii="Arial" w:hAnsi="Arial" w:cs="Arial"/>
-          <w:bCs/>
-          <w:sz w:val="20"/>
-          <w:szCs w:val="20"/>
-          <w:lang w:val="en-US" w:eastAsia="en-US"/>
-        </w:rPr>
-        <w:t>Cantab</w:t>
-      </w:r>
-      <w:proofErr w:type="spellEnd"/>
-      <w:r>
-        <w:rPr>
-          <w:rFonts w:ascii="Arial" w:hAnsi="Arial" w:cs="Arial"/>
-          <w:bCs/>
-          <w:sz w:val="20"/>
-          <w:szCs w:val="20"/>
-          <w:lang w:val="en-US" w:eastAsia="en-US"/>
-        </w:rPr>
-        <w:t xml:space="preserve">): University of Cambridge </w:t>
+        <w:t xml:space="preserve">2010: Master of Arts (MA; Cantab): University of Cambridge </w:t>
       </w:r>
     </w:p>
     <w:p>
@@ -1208,43 +1162,7 @@
           <w:sz w:val="20"/>
           <w:szCs w:val="20"/>
         </w:rPr>
-        <w:t xml:space="preserve">2017-2019: Kidney Research UK Training Fellowship (TF_013_20161125): £171,115. “Vitamin K in Transplanted kidney Organ Recipients: Investigating </w:t>
-      </w:r>
-      <w:proofErr w:type="spellStart"/>
-      <w:r>
-        <w:rPr>
-          <w:rFonts w:ascii="Arial" w:hAnsi="Arial" w:cs="Arial"/>
-          <w:sz w:val="20"/>
-          <w:szCs w:val="20"/>
-        </w:rPr>
-        <w:t>vEssel</w:t>
-      </w:r>
-      <w:proofErr w:type="spellEnd"/>
-      <w:r>
-        <w:rPr>
-          <w:rFonts w:ascii="Arial" w:hAnsi="Arial" w:cs="Arial"/>
-          <w:sz w:val="20"/>
-          <w:szCs w:val="20"/>
-        </w:rPr>
-        <w:t xml:space="preserve"> Stiffness (</w:t>
-      </w:r>
-      <w:proofErr w:type="spellStart"/>
-      <w:r>
-        <w:rPr>
-          <w:rFonts w:ascii="Arial" w:hAnsi="Arial" w:cs="Arial"/>
-          <w:sz w:val="20"/>
-          <w:szCs w:val="20"/>
-        </w:rPr>
-        <w:t>ViKTORIES</w:t>
-      </w:r>
-      <w:proofErr w:type="spellEnd"/>
-      <w:r>
-        <w:rPr>
-          <w:rFonts w:ascii="Arial" w:hAnsi="Arial" w:cs="Arial"/>
-          <w:sz w:val="20"/>
-          <w:szCs w:val="20"/>
-        </w:rPr>
-        <w:t>)”</w:t>
+        <w:t>2017-2019: Kidney Research UK Training Fellowship (TF_013_20161125): £171,115. “Vitamin K in Transplanted kidney Organ Recipients: Investigating vEssel Stiffness (ViKTORIES)”</w:t>
       </w:r>
     </w:p>
     <w:p>
@@ -1379,25 +1297,7 @@
           <w:sz w:val="20"/>
           <w:szCs w:val="20"/>
         </w:rPr>
-        <w:t xml:space="preserve">2024-2025: Karolinska </w:t>
-      </w:r>
-      <w:proofErr w:type="spellStart"/>
-      <w:r>
-        <w:rPr>
-          <w:rFonts w:ascii="Arial" w:hAnsi="Arial" w:cs="Arial"/>
-          <w:sz w:val="20"/>
-          <w:szCs w:val="20"/>
-        </w:rPr>
-        <w:t>Institutet</w:t>
-      </w:r>
-      <w:proofErr w:type="spellEnd"/>
-      <w:r>
-        <w:rPr>
-          <w:rFonts w:ascii="Arial" w:hAnsi="Arial" w:cs="Arial"/>
-          <w:sz w:val="20"/>
-          <w:szCs w:val="20"/>
-        </w:rPr>
-        <w:t xml:space="preserve"> Research Foundation Grants (2024-02610): SEK 282,800. “The role of kidney function in cancer treatment eligibility and clinical outcomes”</w:t>
+        <w:t>2024-2025: Karolinska Institutet Research Foundation Grants (2024-02610): SEK 282,800. “The role of kidney function in cancer treatment eligibility and clinical outcomes”</w:t>
       </w:r>
       <w:r>
         <w:rPr>
@@ -1678,16 +1578,7 @@
           <w:sz w:val="20"/>
           <w:szCs w:val="20"/>
         </w:rPr>
-        <w:t xml:space="preserve">2022-2023: </w:t>
-      </w:r>
-      <w:proofErr w:type="spellStart"/>
-      <w:r>
-        <w:rPr>
-          <w:rFonts w:ascii="Arial" w:hAnsi="Arial" w:cs="Arial"/>
-          <w:sz w:val="20"/>
-          <w:szCs w:val="20"/>
-        </w:rPr>
-        <w:t>U</w:t>
+        <w:t>2022-2023: U</w:t>
       </w:r>
       <w:r>
         <w:rPr>
@@ -1703,9 +1594,24 @@
           <w:sz w:val="20"/>
           <w:szCs w:val="20"/>
         </w:rPr>
-        <w:t>UofG</w:t>
-      </w:r>
-      <w:proofErr w:type="spellEnd"/>
+        <w:t xml:space="preserve">UofG </w:t>
+      </w:r>
+      <w:r>
+        <w:rPr>
+          <w:rFonts w:ascii="Arial" w:hAnsi="Arial" w:cs="Arial"/>
+          <w:sz w:val="20"/>
+          <w:szCs w:val="20"/>
+        </w:rPr>
+        <w:t>Partnership Award</w:t>
+      </w:r>
+      <w:r>
+        <w:rPr>
+          <w:rFonts w:ascii="Arial" w:hAnsi="Arial" w:cs="Arial"/>
+          <w:sz w:val="20"/>
+          <w:szCs w:val="20"/>
+        </w:rPr>
+        <w:t>:</w:t>
+      </w:r>
       <w:r>
         <w:rPr>
           <w:rFonts w:ascii="Arial" w:hAnsi="Arial" w:cs="Arial"/>
@@ -1716,30 +1622,6 @@
       </w:r>
       <w:r>
         <w:rPr>
-          <w:rFonts w:ascii="Arial" w:hAnsi="Arial" w:cs="Arial"/>
-          <w:sz w:val="20"/>
-          <w:szCs w:val="20"/>
-        </w:rPr>
-        <w:t>Partnership Award</w:t>
-      </w:r>
-      <w:r>
-        <w:rPr>
-          <w:rFonts w:ascii="Arial" w:hAnsi="Arial" w:cs="Arial"/>
-          <w:sz w:val="20"/>
-          <w:szCs w:val="20"/>
-        </w:rPr>
-        <w:t>:</w:t>
-      </w:r>
-      <w:r>
-        <w:rPr>
-          <w:rFonts w:ascii="Arial" w:hAnsi="Arial" w:cs="Arial"/>
-          <w:sz w:val="20"/>
-          <w:szCs w:val="20"/>
-        </w:rPr>
-        <w:t xml:space="preserve"> </w:t>
-      </w:r>
-      <w:r>
-        <w:rPr>
           <w:rStyle w:val="s13"/>
           <w:rFonts w:ascii="Arial" w:hAnsi="Arial" w:cs="Arial"/>
           <w:color w:val="000000"/>
@@ -1784,63 +1666,7 @@
           <w:sz w:val="20"/>
           <w:szCs w:val="20"/>
         </w:rPr>
-        <w:t xml:space="preserve">“Sex and Health; Evaluating diagnosis, Risk </w:t>
-      </w:r>
-      <w:proofErr w:type="spellStart"/>
-      <w:r>
-        <w:rPr>
-          <w:rStyle w:val="s15"/>
-          <w:rFonts w:ascii="Arial" w:hAnsi="Arial" w:cs="Arial"/>
-          <w:color w:val="000000"/>
-          <w:sz w:val="20"/>
-          <w:szCs w:val="20"/>
-        </w:rPr>
-        <w:t>factOrs</w:t>
-      </w:r>
-      <w:proofErr w:type="spellEnd"/>
-      <w:r>
-        <w:rPr>
-          <w:rStyle w:val="s15"/>
-          <w:rFonts w:ascii="Arial" w:hAnsi="Arial" w:cs="Arial"/>
-          <w:color w:val="000000"/>
-          <w:sz w:val="20"/>
-          <w:szCs w:val="20"/>
-        </w:rPr>
-        <w:t xml:space="preserve"> and Complications in chronic </w:t>
-      </w:r>
-      <w:proofErr w:type="gramStart"/>
-      <w:r>
-        <w:rPr>
-          <w:rStyle w:val="s15"/>
-          <w:rFonts w:ascii="Arial" w:hAnsi="Arial" w:cs="Arial"/>
-          <w:color w:val="000000"/>
-          <w:sz w:val="20"/>
-          <w:szCs w:val="20"/>
-        </w:rPr>
-        <w:t xml:space="preserve">Kidney </w:t>
-      </w:r>
-      <w:proofErr w:type="spellStart"/>
-      <w:r>
-        <w:rPr>
-          <w:rStyle w:val="s15"/>
-          <w:rFonts w:ascii="Arial" w:hAnsi="Arial" w:cs="Arial"/>
-          <w:color w:val="000000"/>
-          <w:sz w:val="20"/>
-          <w:szCs w:val="20"/>
-        </w:rPr>
-        <w:t>diSease</w:t>
-      </w:r>
-      <w:proofErr w:type="spellEnd"/>
-      <w:proofErr w:type="gramEnd"/>
-      <w:r>
-        <w:rPr>
-          <w:rStyle w:val="s15"/>
-          <w:rFonts w:ascii="Arial" w:hAnsi="Arial" w:cs="Arial"/>
-          <w:color w:val="000000"/>
-          <w:sz w:val="20"/>
-          <w:szCs w:val="20"/>
-        </w:rPr>
-        <w:t xml:space="preserve"> (SHE-ROCKS)”</w:t>
+        <w:t>“Sex and Health; Evaluating diagnosis, Risk factOrs and Complications in chronic Kidney diSease (SHE-ROCKS)”</w:t>
       </w:r>
       <w:r>
         <w:rPr>
@@ -2031,25 +1857,7 @@
           <w:sz w:val="20"/>
           <w:szCs w:val="20"/>
         </w:rPr>
-        <w:t>2019: Chief Investigator (</w:t>
-      </w:r>
-      <w:proofErr w:type="spellStart"/>
-      <w:r>
-        <w:rPr>
-          <w:rFonts w:ascii="Arial" w:hAnsi="Arial" w:cs="Arial"/>
-          <w:sz w:val="20"/>
-          <w:szCs w:val="20"/>
-        </w:rPr>
-        <w:t>ViKTORIES</w:t>
-      </w:r>
-      <w:proofErr w:type="spellEnd"/>
-      <w:r>
-        <w:rPr>
-          <w:rFonts w:ascii="Arial" w:hAnsi="Arial" w:cs="Arial"/>
-          <w:sz w:val="20"/>
-          <w:szCs w:val="20"/>
-        </w:rPr>
-        <w:t>; ISRCTN22012044</w:t>
+        <w:t>2019: Chief Investigator (ViKTORIES; ISRCTN22012044</w:t>
       </w:r>
       <w:r>
         <w:rPr>
@@ -3019,6 +2827,15 @@
           <w:sz w:val="20"/>
           <w:szCs w:val="20"/>
         </w:rPr>
+        <w:t xml:space="preserve">Wellcome Trust, </w:t>
+      </w:r>
+      <w:r>
+        <w:rPr>
+          <w:rFonts w:ascii="Arial" w:hAnsi="Arial" w:cs="Arial"/>
+          <w:bCs/>
+          <w:sz w:val="20"/>
+          <w:szCs w:val="20"/>
+        </w:rPr>
         <w:t xml:space="preserve">UK Research and Innovation: </w:t>
       </w:r>
       <w:r>
@@ -3507,31 +3324,7 @@
           <w:szCs w:val="20"/>
           <w:u w:val="single"/>
         </w:rPr>
-        <w:t xml:space="preserve">rizes, </w:t>
-      </w:r>
-      <w:proofErr w:type="spellStart"/>
-      <w:r>
-        <w:rPr>
-          <w:rFonts w:ascii="Arial" w:hAnsi="Arial" w:cs="Arial"/>
-          <w:b/>
-          <w:bCs/>
-          <w:sz w:val="20"/>
-          <w:szCs w:val="20"/>
-          <w:u w:val="single"/>
-        </w:rPr>
-        <w:t>honours</w:t>
-      </w:r>
-      <w:proofErr w:type="spellEnd"/>
-      <w:r>
-        <w:rPr>
-          <w:rFonts w:ascii="Arial" w:hAnsi="Arial" w:cs="Arial"/>
-          <w:b/>
-          <w:bCs/>
-          <w:sz w:val="20"/>
-          <w:szCs w:val="20"/>
-          <w:u w:val="single"/>
-        </w:rPr>
-        <w:t xml:space="preserve"> and awards</w:t>
+        <w:t>rizes, honours and awards</w:t>
       </w:r>
     </w:p>
     <w:p>
@@ -3854,25 +3647,14 @@
           <w:szCs w:val="20"/>
         </w:rPr>
       </w:pPr>
-      <w:proofErr w:type="spellStart"/>
-      <w:r>
-        <w:rPr>
-          <w:rFonts w:ascii="Arial" w:hAnsi="Arial" w:cs="Arial"/>
-          <w:b/>
-          <w:sz w:val="20"/>
-          <w:szCs w:val="20"/>
-        </w:rPr>
-        <w:t>ORCiD</w:t>
-      </w:r>
-      <w:proofErr w:type="spellEnd"/>
-      <w:r>
-        <w:rPr>
-          <w:rFonts w:ascii="Arial" w:hAnsi="Arial" w:cs="Arial"/>
-          <w:b/>
-          <w:sz w:val="20"/>
-          <w:szCs w:val="20"/>
-        </w:rPr>
-        <w:t>:</w:t>
+      <w:r>
+        <w:rPr>
+          <w:rFonts w:ascii="Arial" w:hAnsi="Arial" w:cs="Arial"/>
+          <w:b/>
+          <w:sz w:val="20"/>
+          <w:szCs w:val="20"/>
+        </w:rPr>
+        <w:t>ORCiD:</w:t>
       </w:r>
       <w:r>
         <w:rPr>
@@ -3916,29 +3698,7 @@
           <w:sz w:val="20"/>
           <w:szCs w:val="20"/>
         </w:rPr>
-        <w:t xml:space="preserve">Highest </w:t>
-      </w:r>
-      <w:proofErr w:type="spellStart"/>
-      <w:r>
-        <w:rPr>
-          <w:rFonts w:ascii="Arial" w:hAnsi="Arial" w:cs="Arial"/>
-          <w:b/>
-          <w:bCs/>
-          <w:sz w:val="20"/>
-          <w:szCs w:val="20"/>
-        </w:rPr>
-        <w:t>Altmetrics</w:t>
-      </w:r>
-      <w:proofErr w:type="spellEnd"/>
-      <w:r>
-        <w:rPr>
-          <w:rFonts w:ascii="Arial" w:hAnsi="Arial" w:cs="Arial"/>
-          <w:b/>
-          <w:bCs/>
-          <w:sz w:val="20"/>
-          <w:szCs w:val="20"/>
-        </w:rPr>
-        <w:t xml:space="preserve"> scores:</w:t>
+        <w:t>Highest Altmetrics scores:</w:t>
       </w:r>
       <w:r>
         <w:rPr>
@@ -4416,25 +4176,7 @@
           <w:sz w:val="20"/>
           <w:szCs w:val="20"/>
         </w:rPr>
-        <w:t xml:space="preserve">, Fu EL, </w:t>
-      </w:r>
-      <w:proofErr w:type="spellStart"/>
-      <w:r>
-        <w:rPr>
-          <w:rFonts w:ascii="Arial" w:hAnsi="Arial" w:cs="Arial"/>
-          <w:sz w:val="20"/>
-          <w:szCs w:val="20"/>
-        </w:rPr>
-        <w:t>Faucon</w:t>
-      </w:r>
-      <w:proofErr w:type="spellEnd"/>
-      <w:r>
-        <w:rPr>
-          <w:rFonts w:ascii="Arial" w:hAnsi="Arial" w:cs="Arial"/>
-          <w:sz w:val="20"/>
-          <w:szCs w:val="20"/>
-        </w:rPr>
-        <w:t xml:space="preserve"> A, et al. “</w:t>
+        <w:t>, Fu EL, Faucon A, et al. “</w:t>
       </w:r>
       <w:r>
         <w:rPr>
@@ -4531,27 +4273,7 @@
           <w:sz w:val="20"/>
           <w:szCs w:val="20"/>
         </w:rPr>
-        <w:t xml:space="preserve">, significant as: </w:t>
-      </w:r>
-      <w:proofErr w:type="spellStart"/>
-      <w:r>
-        <w:rPr>
-          <w:rFonts w:ascii="Arial" w:hAnsi="Arial" w:cs="Arial"/>
-          <w:bCs/>
-          <w:sz w:val="20"/>
-          <w:szCs w:val="20"/>
-        </w:rPr>
-        <w:t>i</w:t>
-      </w:r>
-      <w:proofErr w:type="spellEnd"/>
-      <w:r>
-        <w:rPr>
-          <w:rFonts w:ascii="Arial" w:hAnsi="Arial" w:cs="Arial"/>
-          <w:bCs/>
-          <w:sz w:val="20"/>
-          <w:szCs w:val="20"/>
-        </w:rPr>
-        <w:t xml:space="preserve">) the subject matter provides the </w:t>
+        <w:t xml:space="preserve">, significant as: i) the subject matter provides the </w:t>
       </w:r>
       <w:r>
         <w:rPr>
@@ -4668,27 +4390,7 @@
           <w:sz w:val="20"/>
           <w:szCs w:val="20"/>
         </w:rPr>
-        <w:t xml:space="preserve">) and across institutions (University of Glasgow, Tufts University, Karolinska </w:t>
-      </w:r>
-      <w:proofErr w:type="spellStart"/>
-      <w:r>
-        <w:rPr>
-          <w:rFonts w:ascii="Arial" w:hAnsi="Arial" w:cs="Arial"/>
-          <w:bCs/>
-          <w:sz w:val="20"/>
-          <w:szCs w:val="20"/>
-        </w:rPr>
-        <w:t>Institutet</w:t>
-      </w:r>
-      <w:proofErr w:type="spellEnd"/>
-      <w:r>
-        <w:rPr>
-          <w:rFonts w:ascii="Arial" w:hAnsi="Arial" w:cs="Arial"/>
-          <w:bCs/>
-          <w:sz w:val="20"/>
-          <w:szCs w:val="20"/>
-        </w:rPr>
-        <w:t>)</w:t>
+        <w:t>) and across institutions (University of Glasgow, Tufts University, Karolinska Institutet)</w:t>
       </w:r>
       <w:r>
         <w:rPr>
@@ -4746,27 +4448,7 @@
           <w:szCs w:val="20"/>
           <w:lang w:val="sv-SE"/>
         </w:rPr>
-        <w:t xml:space="preserve">, </w:t>
-      </w:r>
-      <w:proofErr w:type="spellStart"/>
-      <w:r>
-        <w:rPr>
-          <w:rFonts w:ascii="Arial" w:hAnsi="Arial" w:cs="Arial"/>
-          <w:sz w:val="20"/>
-          <w:szCs w:val="20"/>
-          <w:lang w:val="sv-SE"/>
-        </w:rPr>
-        <w:t>Rankin</w:t>
-      </w:r>
-      <w:proofErr w:type="spellEnd"/>
-      <w:r>
-        <w:rPr>
-          <w:rFonts w:ascii="Arial" w:hAnsi="Arial" w:cs="Arial"/>
-          <w:sz w:val="20"/>
-          <w:szCs w:val="20"/>
-          <w:lang w:val="sv-SE"/>
-        </w:rPr>
-        <w:t xml:space="preserve"> AJ, Gillis KA, et al. </w:t>
+        <w:t xml:space="preserve">, Rankin AJ, Gillis KA, et al. </w:t>
       </w:r>
       <w:r>
         <w:rPr>
@@ -4783,27 +4465,7 @@
           <w:sz w:val="20"/>
           <w:szCs w:val="20"/>
         </w:rPr>
-        <w:t xml:space="preserve">The </w:t>
-      </w:r>
-      <w:proofErr w:type="spellStart"/>
-      <w:r>
-        <w:rPr>
-          <w:rFonts w:ascii="Arial" w:hAnsi="Arial" w:cs="Arial"/>
-          <w:color w:val="000000"/>
-          <w:sz w:val="20"/>
-          <w:szCs w:val="20"/>
-        </w:rPr>
-        <w:t>ViKTORIES</w:t>
-      </w:r>
-      <w:proofErr w:type="spellEnd"/>
-      <w:r>
-        <w:rPr>
-          <w:rFonts w:ascii="Arial" w:hAnsi="Arial" w:cs="Arial"/>
-          <w:color w:val="000000"/>
-          <w:sz w:val="20"/>
-          <w:szCs w:val="20"/>
-        </w:rPr>
-        <w:t xml:space="preserve"> trial: a randomised, double-blind, placebo-controlled trial of vitamin K supplementation to improve vascular health in kidney transplant recipients”. Am J Transplant (2021); </w:t>
+        <w:t xml:space="preserve">The ViKTORIES trial: a randomised, double-blind, placebo-controlled trial of vitamin K supplementation to improve vascular health in kidney transplant recipients”. Am J Transplant (2021); </w:t>
       </w:r>
       <w:r>
         <w:rPr>
@@ -5147,27 +4809,7 @@
           <w:szCs w:val="20"/>
           <w:lang w:val="sv-SE"/>
         </w:rPr>
-        <w:t xml:space="preserve">Sena ES, </w:t>
-      </w:r>
-      <w:proofErr w:type="spellStart"/>
-      <w:r>
-        <w:rPr>
-          <w:rFonts w:ascii="Arial" w:hAnsi="Arial" w:cs="Arial"/>
-          <w:sz w:val="20"/>
-          <w:szCs w:val="20"/>
-          <w:lang w:val="sv-SE"/>
-        </w:rPr>
-        <w:t>Egan</w:t>
-      </w:r>
-      <w:proofErr w:type="spellEnd"/>
-      <w:r>
-        <w:rPr>
-          <w:rFonts w:ascii="Arial" w:hAnsi="Arial" w:cs="Arial"/>
-          <w:sz w:val="20"/>
-          <w:szCs w:val="20"/>
-          <w:lang w:val="sv-SE"/>
-        </w:rPr>
-        <w:t xml:space="preserve"> K, et al. </w:t>
+        <w:t xml:space="preserve">Sena ES, Egan K, et al. </w:t>
       </w:r>
       <w:r>
         <w:rPr>
@@ -5228,7 +4870,6 @@
         </w:rPr>
         <w:t xml:space="preserve">  “Stem cell transplantation in traumatic spinal cord injury: a systematic review and meta-analysis of animal studies.” </w:t>
       </w:r>
-      <w:proofErr w:type="spellStart"/>
       <w:r>
         <w:rPr>
           <w:rStyle w:val="jrnl"/>
@@ -5236,29 +4877,8 @@
           <w:sz w:val="20"/>
           <w:szCs w:val="20"/>
         </w:rPr>
-        <w:t>PLoS</w:t>
-      </w:r>
-      <w:proofErr w:type="spellEnd"/>
-      <w:r>
-        <w:rPr>
-          <w:rStyle w:val="jrnl"/>
-          <w:rFonts w:ascii="Arial" w:hAnsi="Arial" w:cs="Arial"/>
-          <w:sz w:val="20"/>
-          <w:szCs w:val="20"/>
-        </w:rPr>
-        <w:t xml:space="preserve"> </w:t>
-      </w:r>
-      <w:proofErr w:type="spellStart"/>
-      <w:r>
-        <w:rPr>
-          <w:rStyle w:val="jrnl"/>
-          <w:rFonts w:ascii="Arial" w:hAnsi="Arial" w:cs="Arial"/>
-          <w:sz w:val="20"/>
-          <w:szCs w:val="20"/>
-        </w:rPr>
-        <w:t>Biol</w:t>
-      </w:r>
-      <w:proofErr w:type="spellEnd"/>
+        <w:t>PLoS Biol</w:t>
+      </w:r>
       <w:r>
         <w:rPr>
           <w:rFonts w:ascii="Arial" w:hAnsi="Arial" w:cs="Arial"/>
@@ -5307,7 +4927,6 @@
         </w:rPr>
         <w:t xml:space="preserve">Lees JS, </w:t>
       </w:r>
-      <w:proofErr w:type="spellStart"/>
       <w:r>
         <w:rPr>
           <w:rFonts w:ascii="Arial" w:hAnsi="Arial" w:cs="Arial"/>
@@ -5316,40 +4935,7 @@
           <w:szCs w:val="20"/>
           <w:lang w:val="sv-SE"/>
         </w:rPr>
-        <w:t>McQuarrie</w:t>
-      </w:r>
-      <w:proofErr w:type="spellEnd"/>
-      <w:r>
-        <w:rPr>
-          <w:rFonts w:ascii="Arial" w:hAnsi="Arial" w:cs="Arial"/>
-          <w:bCs/>
-          <w:sz w:val="20"/>
-          <w:szCs w:val="20"/>
-          <w:lang w:val="sv-SE"/>
-        </w:rPr>
-        <w:t xml:space="preserve"> EP, </w:t>
-      </w:r>
-      <w:proofErr w:type="spellStart"/>
-      <w:r>
-        <w:rPr>
-          <w:rFonts w:ascii="Arial" w:hAnsi="Arial" w:cs="Arial"/>
-          <w:bCs/>
-          <w:sz w:val="20"/>
-          <w:szCs w:val="20"/>
-          <w:lang w:val="sv-SE"/>
-        </w:rPr>
-        <w:t>Mordi</w:t>
-      </w:r>
-      <w:proofErr w:type="spellEnd"/>
-      <w:r>
-        <w:rPr>
-          <w:rFonts w:ascii="Arial" w:hAnsi="Arial" w:cs="Arial"/>
-          <w:bCs/>
-          <w:sz w:val="20"/>
-          <w:szCs w:val="20"/>
-          <w:lang w:val="sv-SE"/>
-        </w:rPr>
-        <w:t xml:space="preserve"> N, et al.  </w:t>
+        <w:t xml:space="preserve">McQuarrie EP, Mordi N, et al.  </w:t>
       </w:r>
       <w:r>
         <w:rPr>
@@ -5379,25 +4965,14 @@
           <w:szCs w:val="20"/>
         </w:rPr>
       </w:pPr>
-      <w:proofErr w:type="spellStart"/>
-      <w:r>
-        <w:rPr>
-          <w:rFonts w:ascii="Arial" w:hAnsi="Arial" w:cs="Arial"/>
-          <w:color w:val="000000"/>
-          <w:sz w:val="20"/>
-          <w:szCs w:val="20"/>
-        </w:rPr>
-        <w:t>Stoumpos</w:t>
-      </w:r>
-      <w:proofErr w:type="spellEnd"/>
-      <w:r>
-        <w:rPr>
-          <w:rFonts w:ascii="Arial" w:hAnsi="Arial" w:cs="Arial"/>
-          <w:color w:val="000000"/>
-          <w:sz w:val="20"/>
-          <w:szCs w:val="20"/>
-        </w:rPr>
-        <w:t xml:space="preserve"> S, </w:t>
+      <w:r>
+        <w:rPr>
+          <w:rFonts w:ascii="Arial" w:hAnsi="Arial" w:cs="Arial"/>
+          <w:color w:val="000000"/>
+          <w:sz w:val="20"/>
+          <w:szCs w:val="20"/>
+        </w:rPr>
+        <w:t xml:space="preserve">Stoumpos S, </w:t>
       </w:r>
       <w:r>
         <w:rPr>
@@ -5416,27 +4991,7 @@
           <w:sz w:val="20"/>
           <w:szCs w:val="20"/>
         </w:rPr>
-        <w:t xml:space="preserve">, Welsh P, et al.  “The utility of anti-Mullerian hormone in women with chronic kidney disease, on haemodialysis and after kidney transplantation”.  </w:t>
-      </w:r>
-      <w:proofErr w:type="spellStart"/>
-      <w:r>
-        <w:rPr>
-          <w:rFonts w:ascii="Arial" w:hAnsi="Arial" w:cs="Arial"/>
-          <w:color w:val="000000"/>
-          <w:sz w:val="20"/>
-          <w:szCs w:val="20"/>
-        </w:rPr>
-        <w:t>Reprod</w:t>
-      </w:r>
-      <w:proofErr w:type="spellEnd"/>
-      <w:r>
-        <w:rPr>
-          <w:rFonts w:ascii="Arial" w:hAnsi="Arial" w:cs="Arial"/>
-          <w:color w:val="000000"/>
-          <w:sz w:val="20"/>
-          <w:szCs w:val="20"/>
-        </w:rPr>
-        <w:t xml:space="preserve"> Biomed Online (2018); 36(2): 219-226</w:t>
+        <w:t>, Welsh P, et al.  “The utility of anti-Mullerian hormone in women with chronic kidney disease, on haemodialysis and after kidney transplantation”.  Reprod Biomed Online (2018); 36(2): 219-226</w:t>
       </w:r>
     </w:p>
     <w:p>
@@ -5486,58 +5041,16 @@
           <w:szCs w:val="20"/>
           <w:lang w:val="sv-SE"/>
         </w:rPr>
-        <w:t xml:space="preserve">, </w:t>
-      </w:r>
-      <w:proofErr w:type="spellStart"/>
-      <w:r>
-        <w:rPr>
-          <w:rFonts w:ascii="Arial" w:hAnsi="Arial" w:cs="Arial"/>
-          <w:color w:val="000000"/>
-          <w:sz w:val="20"/>
-          <w:szCs w:val="20"/>
-          <w:lang w:val="sv-SE"/>
-        </w:rPr>
-        <w:t>Ralston</w:t>
-      </w:r>
-      <w:proofErr w:type="spellEnd"/>
-      <w:r>
-        <w:rPr>
-          <w:rFonts w:ascii="Arial" w:hAnsi="Arial" w:cs="Arial"/>
-          <w:color w:val="000000"/>
-          <w:sz w:val="20"/>
-          <w:szCs w:val="20"/>
-          <w:lang w:val="sv-SE"/>
-        </w:rPr>
-        <w:t xml:space="preserve"> MR, et al.  </w:t>
-      </w:r>
-      <w:r>
-        <w:rPr>
-          <w:rFonts w:ascii="Arial" w:hAnsi="Arial" w:cs="Arial"/>
-          <w:color w:val="000000"/>
-          <w:sz w:val="20"/>
-          <w:szCs w:val="20"/>
-        </w:rPr>
-        <w:t xml:space="preserve">“Interaction between socioeconomic deprivation and likelihood of pre-emptive transplantation: influence of competing risks and referral characteristics – a retrospective study”. </w:t>
-      </w:r>
-      <w:proofErr w:type="spellStart"/>
-      <w:r>
-        <w:rPr>
-          <w:rFonts w:ascii="Arial" w:hAnsi="Arial" w:cs="Arial"/>
-          <w:color w:val="000000"/>
-          <w:sz w:val="20"/>
-          <w:szCs w:val="20"/>
-        </w:rPr>
-        <w:t>Transpl</w:t>
-      </w:r>
-      <w:proofErr w:type="spellEnd"/>
-      <w:r>
-        <w:rPr>
-          <w:rFonts w:ascii="Arial" w:hAnsi="Arial" w:cs="Arial"/>
-          <w:color w:val="000000"/>
-          <w:sz w:val="20"/>
-          <w:szCs w:val="20"/>
-        </w:rPr>
-        <w:t xml:space="preserve"> Int (2018); </w:t>
+        <w:t xml:space="preserve">, Ralston MR, et al.  </w:t>
+      </w:r>
+      <w:r>
+        <w:rPr>
+          <w:rFonts w:ascii="Arial" w:hAnsi="Arial" w:cs="Arial"/>
+          <w:color w:val="000000"/>
+          <w:sz w:val="20"/>
+          <w:szCs w:val="20"/>
+        </w:rPr>
+        <w:t xml:space="preserve">“Interaction between socioeconomic deprivation and likelihood of pre-emptive transplantation: influence of competing risks and referral characteristics – a retrospective study”. Transpl Int (2018); </w:t>
       </w:r>
       <w:r>
         <w:rPr>
@@ -5616,7 +5129,6 @@
           <w:szCs w:val="20"/>
         </w:rPr>
       </w:pPr>
-      <w:proofErr w:type="spellStart"/>
       <w:r>
         <w:rPr>
           <w:rFonts w:ascii="Arial" w:hAnsi="Arial" w:cs="Arial"/>
@@ -5626,19 +5138,7 @@
           <w:szCs w:val="20"/>
           <w:lang w:val="sv-SE"/>
         </w:rPr>
-        <w:t>Elyan</w:t>
-      </w:r>
-      <w:proofErr w:type="spellEnd"/>
-      <w:r>
-        <w:rPr>
-          <w:rFonts w:ascii="Arial" w:hAnsi="Arial" w:cs="Arial"/>
-          <w:bCs/>
-          <w:color w:val="000000"/>
-          <w:sz w:val="20"/>
-          <w:szCs w:val="20"/>
-          <w:lang w:val="sv-SE"/>
-        </w:rPr>
-        <w:t xml:space="preserve"> BMP, </w:t>
+        <w:t xml:space="preserve">Elyan BMP, </w:t>
       </w:r>
       <w:r>
         <w:rPr>
@@ -5733,29 +5233,7 @@
           <w:sz w:val="20"/>
           <w:szCs w:val="20"/>
         </w:rPr>
-        <w:t xml:space="preserve">“Proton pump inhibitor </w:t>
-      </w:r>
-      <w:proofErr w:type="gramStart"/>
-      <w:r>
-        <w:rPr>
-          <w:rFonts w:ascii="Arial" w:hAnsi="Arial" w:cs="Arial"/>
-          <w:bCs/>
-          <w:color w:val="000000"/>
-          <w:sz w:val="20"/>
-          <w:szCs w:val="20"/>
-        </w:rPr>
-        <w:t>use</w:t>
-      </w:r>
-      <w:proofErr w:type="gramEnd"/>
-      <w:r>
-        <w:rPr>
-          <w:rFonts w:ascii="Arial" w:hAnsi="Arial" w:cs="Arial"/>
-          <w:bCs/>
-          <w:color w:val="000000"/>
-          <w:sz w:val="20"/>
-          <w:szCs w:val="20"/>
-        </w:rPr>
-        <w:t xml:space="preserve"> and progression to major adverse renal events: a competing risk analysis”. QJM (2019); </w:t>
+        <w:t xml:space="preserve">“Proton pump inhibitor use and progression to major adverse renal events: a competing risk analysis”. QJM (2019); </w:t>
       </w:r>
       <w:hyperlink r:id="rId8" w:history="1">
         <w:r>
@@ -5911,29 +5389,7 @@
           <w:sz w:val="20"/>
           <w:szCs w:val="20"/>
         </w:rPr>
-        <w:t>, Mangion K, Rutherford E, et al.  “Vitamin K for kidney transplant organ recipients: investigating vessel stiffness (</w:t>
-      </w:r>
-      <w:proofErr w:type="spellStart"/>
-      <w:r>
-        <w:rPr>
-          <w:rFonts w:ascii="Arial" w:hAnsi="Arial" w:cs="Arial"/>
-          <w:bCs/>
-          <w:color w:val="000000"/>
-          <w:sz w:val="20"/>
-          <w:szCs w:val="20"/>
-        </w:rPr>
-        <w:t>ViKTORIES</w:t>
-      </w:r>
-      <w:proofErr w:type="spellEnd"/>
-      <w:r>
-        <w:rPr>
-          <w:rFonts w:ascii="Arial" w:hAnsi="Arial" w:cs="Arial"/>
-          <w:bCs/>
-          <w:color w:val="000000"/>
-          <w:sz w:val="20"/>
-          <w:szCs w:val="20"/>
-        </w:rPr>
-        <w:t>): study rationale and protocol of a randomised controlled trial”. Open Heart (2020); 7: e001070. </w:t>
+        <w:t>, Mangion K, Rutherford E, et al.  “Vitamin K for kidney transplant organ recipients: investigating vessel stiffness (ViKTORIES): study rationale and protocol of a randomised controlled trial”. Open Heart (2020); 7: e001070. </w:t>
       </w:r>
       <w:r>
         <w:rPr>
@@ -6149,27 +5605,7 @@
           <w:szCs w:val="20"/>
           <w:lang w:val="sv-SE"/>
         </w:rPr>
-        <w:t xml:space="preserve">, </w:t>
-      </w:r>
-      <w:proofErr w:type="spellStart"/>
-      <w:r>
-        <w:rPr>
-          <w:rFonts w:ascii="Arial" w:hAnsi="Arial" w:cs="Arial"/>
-          <w:sz w:val="20"/>
-          <w:szCs w:val="20"/>
-          <w:lang w:val="sv-SE"/>
-        </w:rPr>
-        <w:t>Rankin</w:t>
-      </w:r>
-      <w:proofErr w:type="spellEnd"/>
-      <w:r>
-        <w:rPr>
-          <w:rFonts w:ascii="Arial" w:hAnsi="Arial" w:cs="Arial"/>
-          <w:sz w:val="20"/>
-          <w:szCs w:val="20"/>
-          <w:lang w:val="sv-SE"/>
-        </w:rPr>
-        <w:t xml:space="preserve"> AJ, Gillis KA, et al. </w:t>
+        <w:t xml:space="preserve">, Rankin AJ, Gillis KA, et al. </w:t>
       </w:r>
       <w:r>
         <w:rPr>
@@ -6186,27 +5622,7 @@
           <w:sz w:val="20"/>
           <w:szCs w:val="20"/>
         </w:rPr>
-        <w:t xml:space="preserve">The </w:t>
-      </w:r>
-      <w:proofErr w:type="spellStart"/>
-      <w:r>
-        <w:rPr>
-          <w:rFonts w:ascii="Arial" w:hAnsi="Arial" w:cs="Arial"/>
-          <w:color w:val="000000"/>
-          <w:sz w:val="20"/>
-          <w:szCs w:val="20"/>
-        </w:rPr>
-        <w:t>ViKTORIES</w:t>
-      </w:r>
-      <w:proofErr w:type="spellEnd"/>
-      <w:r>
-        <w:rPr>
-          <w:rFonts w:ascii="Arial" w:hAnsi="Arial" w:cs="Arial"/>
-          <w:color w:val="000000"/>
-          <w:sz w:val="20"/>
-          <w:szCs w:val="20"/>
-        </w:rPr>
-        <w:t xml:space="preserve"> trial: a randomised, double-blind, placebo-controlled trial of vitamin K supplementation to improve vascular health in kidney transplant recipients”. Am J Transplant (2021); </w:t>
+        <w:t xml:space="preserve">The ViKTORIES trial: a randomised, double-blind, placebo-controlled trial of vitamin K supplementation to improve vascular health in kidney transplant recipients”. Am J Transplant (2021); </w:t>
       </w:r>
       <w:r>
         <w:rPr>
@@ -6340,25 +5756,7 @@
           <w:sz w:val="20"/>
           <w:szCs w:val="20"/>
         </w:rPr>
-        <w:t xml:space="preserve">. “Genetic epidemiology of SARS-CoV-2 transmission in renal dialysis units – a </w:t>
-      </w:r>
-      <w:proofErr w:type="gramStart"/>
-      <w:r>
-        <w:rPr>
-          <w:rFonts w:ascii="Arial" w:hAnsi="Arial" w:cs="Arial"/>
-          <w:sz w:val="20"/>
-          <w:szCs w:val="20"/>
-        </w:rPr>
-        <w:t>high risk</w:t>
-      </w:r>
-      <w:proofErr w:type="gramEnd"/>
-      <w:r>
-        <w:rPr>
-          <w:rFonts w:ascii="Arial" w:hAnsi="Arial" w:cs="Arial"/>
-          <w:sz w:val="20"/>
-          <w:szCs w:val="20"/>
-        </w:rPr>
-        <w:t xml:space="preserve"> community-hospital interface.” J Infection (2021); 83(1): 96-103</w:t>
+        <w:t>. “Genetic epidemiology of SARS-CoV-2 transmission in renal dialysis units – a high risk community-hospital interface.” J Infection (2021); 83(1): 96-103</w:t>
       </w:r>
     </w:p>
     <w:p>
@@ -6400,25 +5798,7 @@
           <w:sz w:val="20"/>
           <w:szCs w:val="20"/>
         </w:rPr>
-        <w:t xml:space="preserve">, et al. “Cardiovascular MRI for the detection of thoracic aorta calcification in patients with end-stage renal disease”. J Cardiovasc Magn </w:t>
-      </w:r>
-      <w:proofErr w:type="spellStart"/>
-      <w:r>
-        <w:rPr>
-          <w:rFonts w:ascii="Arial" w:hAnsi="Arial" w:cs="Arial"/>
-          <w:sz w:val="20"/>
-          <w:szCs w:val="20"/>
-        </w:rPr>
-        <w:t>Reson</w:t>
-      </w:r>
-      <w:proofErr w:type="spellEnd"/>
-      <w:r>
-        <w:rPr>
-          <w:rFonts w:ascii="Arial" w:hAnsi="Arial" w:cs="Arial"/>
-          <w:sz w:val="20"/>
-          <w:szCs w:val="20"/>
-        </w:rPr>
-        <w:t xml:space="preserve"> (2021); 23(1): 85</w:t>
+        <w:t>, et al. “Cardiovascular MRI for the detection of thoracic aorta calcification in patients with end-stage renal disease”. J Cardiovasc Magn Reson (2021); 23(1): 85</w:t>
       </w:r>
     </w:p>
     <w:p>
@@ -6454,25 +5834,7 @@
           <w:sz w:val="20"/>
           <w:szCs w:val="20"/>
         </w:rPr>
-        <w:t xml:space="preserve">Ho F, Parra-Soto S, et al. “Kidney function and cancer risk: an analysis using creatinine and cystatin C in a cohort study”. </w:t>
-      </w:r>
-      <w:proofErr w:type="spellStart"/>
-      <w:r>
-        <w:rPr>
-          <w:rFonts w:ascii="Arial" w:hAnsi="Arial" w:cs="Arial"/>
-          <w:sz w:val="20"/>
-          <w:szCs w:val="20"/>
-        </w:rPr>
-        <w:t>EClinicalMedicine</w:t>
-      </w:r>
-      <w:proofErr w:type="spellEnd"/>
-      <w:r>
-        <w:rPr>
-          <w:rFonts w:ascii="Arial" w:hAnsi="Arial" w:cs="Arial"/>
-          <w:sz w:val="20"/>
-          <w:szCs w:val="20"/>
-        </w:rPr>
-        <w:t xml:space="preserve"> (2021); 38: 101030</w:t>
+        <w:t>Ho F, Parra-Soto S, et al. “Kidney function and cancer risk: an analysis using creatinine and cystatin C in a cohort study”. EClinicalMedicine (2021); 38: 101030</w:t>
       </w:r>
     </w:p>
     <w:p>
@@ -6571,25 +5933,7 @@
           <w:sz w:val="20"/>
           <w:szCs w:val="20"/>
         </w:rPr>
-        <w:t xml:space="preserve">et al. “Myocardial changes on 3T cardiovascular magnetic resonance imaging in response to haemodialysis with fluid removal”.  J Cardiovasc Magn </w:t>
-      </w:r>
-      <w:proofErr w:type="spellStart"/>
-      <w:r>
-        <w:rPr>
-          <w:rFonts w:ascii="Arial" w:hAnsi="Arial" w:cs="Arial"/>
-          <w:sz w:val="20"/>
-          <w:szCs w:val="20"/>
-        </w:rPr>
-        <w:t>Reson</w:t>
-      </w:r>
-      <w:proofErr w:type="spellEnd"/>
-      <w:r>
-        <w:rPr>
-          <w:rFonts w:ascii="Arial" w:hAnsi="Arial" w:cs="Arial"/>
-          <w:sz w:val="20"/>
-          <w:szCs w:val="20"/>
-        </w:rPr>
-        <w:t xml:space="preserve"> (2021); 23(1): 125</w:t>
+        <w:t>et al. “Myocardial changes on 3T cardiovascular magnetic resonance imaging in response to haemodialysis with fluid removal”.  J Cardiovasc Magn Reson (2021); 23(1): 125</w:t>
       </w:r>
     </w:p>
     <w:p>
@@ -6752,25 +6096,7 @@
           <w:sz w:val="20"/>
           <w:szCs w:val="20"/>
         </w:rPr>
-        <w:t xml:space="preserve">Mayne KJ, </w:t>
-      </w:r>
-      <w:proofErr w:type="spellStart"/>
-      <w:r>
-        <w:rPr>
-          <w:rFonts w:ascii="Arial" w:hAnsi="Arial" w:cs="Arial"/>
-          <w:sz w:val="20"/>
-          <w:szCs w:val="20"/>
-        </w:rPr>
-        <w:t>Shemilt</w:t>
-      </w:r>
-      <w:proofErr w:type="spellEnd"/>
-      <w:r>
-        <w:rPr>
-          <w:rFonts w:ascii="Arial" w:hAnsi="Arial" w:cs="Arial"/>
-          <w:sz w:val="20"/>
-          <w:szCs w:val="20"/>
-        </w:rPr>
-        <w:t xml:space="preserve"> R, Keane DF, </w:t>
+        <w:t xml:space="preserve">Mayne KJ, Shemilt R, Keane DF, </w:t>
       </w:r>
       <w:r>
         <w:rPr>
@@ -6899,25 +6225,7 @@
           <w:sz w:val="20"/>
           <w:szCs w:val="20"/>
         </w:rPr>
-        <w:t xml:space="preserve">JAMA </w:t>
-      </w:r>
-      <w:proofErr w:type="spellStart"/>
-      <w:r>
-        <w:rPr>
-          <w:rFonts w:ascii="Arial" w:hAnsi="Arial" w:cs="Arial"/>
-          <w:sz w:val="20"/>
-          <w:szCs w:val="20"/>
-        </w:rPr>
-        <w:t>Netw</w:t>
-      </w:r>
-      <w:proofErr w:type="spellEnd"/>
-      <w:r>
-        <w:rPr>
-          <w:rFonts w:ascii="Arial" w:hAnsi="Arial" w:cs="Arial"/>
-          <w:sz w:val="20"/>
-          <w:szCs w:val="20"/>
-        </w:rPr>
-        <w:t xml:space="preserve"> Open (2022); 5(1): e2238300</w:t>
+        <w:t>JAMA Netw Open (2022); 5(1): e2238300</w:t>
       </w:r>
     </w:p>
     <w:p>
@@ -6988,27 +6296,7 @@
           <w:sz w:val="20"/>
           <w:szCs w:val="20"/>
         </w:rPr>
-        <w:t xml:space="preserve">Mayne KJ, </w:t>
-      </w:r>
-      <w:proofErr w:type="spellStart"/>
-      <w:r>
-        <w:rPr>
-          <w:rFonts w:ascii="Arial" w:hAnsi="Arial" w:cs="Arial"/>
-          <w:bCs/>
-          <w:sz w:val="20"/>
-          <w:szCs w:val="20"/>
-        </w:rPr>
-        <w:t>Shemilt</w:t>
-      </w:r>
-      <w:proofErr w:type="spellEnd"/>
-      <w:r>
-        <w:rPr>
-          <w:rFonts w:ascii="Arial" w:hAnsi="Arial" w:cs="Arial"/>
-          <w:bCs/>
-          <w:sz w:val="20"/>
-          <w:szCs w:val="20"/>
-        </w:rPr>
-        <w:t xml:space="preserve"> R, Kean DF, </w:t>
+        <w:t xml:space="preserve">Mayne KJ, Shemilt R, Kean DF, </w:t>
       </w:r>
       <w:r>
         <w:rPr>
@@ -7146,25 +6434,7 @@
           <w:sz w:val="20"/>
           <w:szCs w:val="20"/>
         </w:rPr>
-        <w:t xml:space="preserve">, Lu K et al. “Differential associations of cystatin C versus </w:t>
-      </w:r>
-      <w:proofErr w:type="gramStart"/>
-      <w:r>
-        <w:rPr>
-          <w:rFonts w:ascii="Arial" w:hAnsi="Arial" w:cs="Arial"/>
-          <w:sz w:val="20"/>
-          <w:szCs w:val="20"/>
-        </w:rPr>
-        <w:t>creatinine based</w:t>
-      </w:r>
-      <w:proofErr w:type="gramEnd"/>
-      <w:r>
-        <w:rPr>
-          <w:rFonts w:ascii="Arial" w:hAnsi="Arial" w:cs="Arial"/>
-          <w:sz w:val="20"/>
-          <w:szCs w:val="20"/>
-        </w:rPr>
-        <w:t xml:space="preserve"> kidney function with risks of cardiovascular event and mortality among South Asian individuals in the UK Biobank”. J Am Heart Assoc (2022) 12(3): e027079</w:t>
+        <w:t>, Lu K et al. “Differential associations of cystatin C versus creatinine based kidney function with risks of cardiovascular event and mortality among South Asian individuals in the UK Biobank”. J Am Heart Assoc (2022) 12(3): e027079</w:t>
       </w:r>
     </w:p>
     <w:p>
@@ -7254,27 +6524,7 @@
           <w:sz w:val="20"/>
           <w:szCs w:val="20"/>
         </w:rPr>
-        <w:t xml:space="preserve">“Post-COVID-19 illness and associations with sex and gender”. BMA Cardiovasc </w:t>
-      </w:r>
-      <w:proofErr w:type="spellStart"/>
-      <w:r>
-        <w:rPr>
-          <w:rFonts w:ascii="Arial" w:hAnsi="Arial" w:cs="Arial"/>
-          <w:color w:val="000000"/>
-          <w:sz w:val="20"/>
-          <w:szCs w:val="20"/>
-        </w:rPr>
-        <w:t>Disord</w:t>
-      </w:r>
-      <w:proofErr w:type="spellEnd"/>
-      <w:r>
-        <w:rPr>
-          <w:rFonts w:ascii="Arial" w:hAnsi="Arial" w:cs="Arial"/>
-          <w:color w:val="000000"/>
-          <w:sz w:val="20"/>
-          <w:szCs w:val="20"/>
-        </w:rPr>
-        <w:t xml:space="preserve"> (2023); 23(1): 389</w:t>
+        <w:t>“Post-COVID-19 illness and associations with sex and gender”. BMA Cardiovasc Disord (2023); 23(1): 389</w:t>
       </w:r>
     </w:p>
     <w:p>
@@ -7488,51 +6738,7 @@
           <w:szCs w:val="20"/>
           <w:lang w:val="sv-SE"/>
         </w:rPr>
-        <w:t xml:space="preserve">, </w:t>
-      </w:r>
-      <w:proofErr w:type="spellStart"/>
-      <w:r>
-        <w:rPr>
-          <w:rFonts w:ascii="Arial" w:hAnsi="Arial" w:cs="Arial"/>
-          <w:bCs/>
-          <w:sz w:val="20"/>
-          <w:szCs w:val="20"/>
-          <w:lang w:val="sv-SE"/>
-        </w:rPr>
-        <w:t>Dobbin</w:t>
-      </w:r>
-      <w:proofErr w:type="spellEnd"/>
-      <w:r>
-        <w:rPr>
-          <w:rFonts w:ascii="Arial" w:hAnsi="Arial" w:cs="Arial"/>
-          <w:bCs/>
-          <w:sz w:val="20"/>
-          <w:szCs w:val="20"/>
-          <w:lang w:val="sv-SE"/>
-        </w:rPr>
-        <w:t xml:space="preserve"> SJH, </w:t>
-      </w:r>
-      <w:proofErr w:type="spellStart"/>
-      <w:r>
-        <w:rPr>
-          <w:rFonts w:ascii="Arial" w:hAnsi="Arial" w:cs="Arial"/>
-          <w:bCs/>
-          <w:sz w:val="20"/>
-          <w:szCs w:val="20"/>
-          <w:lang w:val="sv-SE"/>
-        </w:rPr>
-        <w:t>Elyan</w:t>
-      </w:r>
-      <w:proofErr w:type="spellEnd"/>
-      <w:r>
-        <w:rPr>
-          <w:rFonts w:ascii="Arial" w:hAnsi="Arial" w:cs="Arial"/>
-          <w:bCs/>
-          <w:sz w:val="20"/>
-          <w:szCs w:val="20"/>
-          <w:lang w:val="sv-SE"/>
-        </w:rPr>
-        <w:t xml:space="preserve"> BMP, et al. </w:t>
+        <w:t xml:space="preserve">, Dobbin SJH, Elyan BMP, et al. </w:t>
       </w:r>
       <w:r>
         <w:rPr>
@@ -7627,25 +6833,7 @@
           <w:sz w:val="20"/>
           <w:szCs w:val="20"/>
         </w:rPr>
-        <w:t>Kidney Disease Patient Representation in Trials of Combination Therapy With VEGF-</w:t>
-      </w:r>
-      <w:proofErr w:type="spellStart"/>
-      <w:r>
-        <w:rPr>
-          <w:rFonts w:ascii="Arial" w:hAnsi="Arial" w:cs="Arial"/>
-          <w:sz w:val="20"/>
-          <w:szCs w:val="20"/>
-        </w:rPr>
-        <w:t>Signaling</w:t>
-      </w:r>
-      <w:proofErr w:type="spellEnd"/>
-      <w:r>
-        <w:rPr>
-          <w:rFonts w:ascii="Arial" w:hAnsi="Arial" w:cs="Arial"/>
-          <w:sz w:val="20"/>
-          <w:szCs w:val="20"/>
-        </w:rPr>
-        <w:t xml:space="preserve"> Pathway Inhibitors and Immune Checkpoint Inhibitors: A Systematic Review”. Kidney Medicine (2023) 5(7): 100672</w:t>
+        <w:t>Kidney Disease Patient Representation in Trials of Combination Therapy With VEGF-Signaling Pathway Inhibitors and Immune Checkpoint Inhibitors: A Systematic Review”. Kidney Medicine (2023) 5(7): 100672</w:t>
       </w:r>
     </w:p>
     <w:p>
@@ -7740,31 +6928,7 @@
           <w:szCs w:val="20"/>
           <w:shd w:val="clear" w:color="auto" w:fill="FFFFFF"/>
         </w:rPr>
-        <w:t xml:space="preserve">Mayne KJ, </w:t>
-      </w:r>
-      <w:proofErr w:type="spellStart"/>
-      <w:r>
-        <w:rPr>
-          <w:rStyle w:val="apple-converted-space"/>
-          <w:rFonts w:ascii="Arial" w:hAnsi="Arial" w:cs="Arial"/>
-          <w:color w:val="000000"/>
-          <w:sz w:val="20"/>
-          <w:szCs w:val="20"/>
-          <w:shd w:val="clear" w:color="auto" w:fill="FFFFFF"/>
-        </w:rPr>
-        <w:t>Staplin</w:t>
-      </w:r>
-      <w:proofErr w:type="spellEnd"/>
-      <w:r>
-        <w:rPr>
-          <w:rStyle w:val="apple-converted-space"/>
-          <w:rFonts w:ascii="Arial" w:hAnsi="Arial" w:cs="Arial"/>
-          <w:color w:val="000000"/>
-          <w:sz w:val="20"/>
-          <w:szCs w:val="20"/>
-          <w:shd w:val="clear" w:color="auto" w:fill="FFFFFF"/>
-        </w:rPr>
-        <w:t xml:space="preserve"> N, Keane D et al (</w:t>
+        <w:t>Mayne KJ, Staplin N, Keane D et al (</w:t>
       </w:r>
       <w:r>
         <w:rPr>
@@ -7872,31 +7036,7 @@
           <w:szCs w:val="20"/>
           <w:shd w:val="clear" w:color="auto" w:fill="FFFFFF"/>
         </w:rPr>
-        <w:t xml:space="preserve">Bate S, McGovern D, </w:t>
-      </w:r>
-      <w:proofErr w:type="spellStart"/>
-      <w:r>
-        <w:rPr>
-          <w:rStyle w:val="apple-converted-space"/>
-          <w:rFonts w:ascii="Arial" w:hAnsi="Arial" w:cs="Arial"/>
-          <w:color w:val="000000"/>
-          <w:sz w:val="20"/>
-          <w:szCs w:val="20"/>
-          <w:shd w:val="clear" w:color="auto" w:fill="FFFFFF"/>
-        </w:rPr>
-        <w:t>Costigliolo</w:t>
-      </w:r>
-      <w:proofErr w:type="spellEnd"/>
-      <w:r>
-        <w:rPr>
-          <w:rStyle w:val="apple-converted-space"/>
-          <w:rFonts w:ascii="Arial" w:hAnsi="Arial" w:cs="Arial"/>
-          <w:color w:val="000000"/>
-          <w:sz w:val="20"/>
-          <w:szCs w:val="20"/>
-          <w:shd w:val="clear" w:color="auto" w:fill="FFFFFF"/>
-        </w:rPr>
-        <w:t xml:space="preserve"> F et al (</w:t>
+        <w:t>Bate S, McGovern D, Costigliolo F et al (</w:t>
       </w:r>
       <w:r>
         <w:rPr>
@@ -7984,7 +7124,6 @@
           <w:szCs w:val="20"/>
         </w:rPr>
       </w:pPr>
-      <w:proofErr w:type="spellStart"/>
       <w:r>
         <w:rPr>
           <w:rStyle w:val="apple-converted-space"/>
@@ -7994,19 +7133,7 @@
           <w:szCs w:val="20"/>
           <w:shd w:val="clear" w:color="auto" w:fill="FFFFFF"/>
         </w:rPr>
-        <w:t>Shemilt</w:t>
-      </w:r>
-      <w:proofErr w:type="spellEnd"/>
-      <w:r>
-        <w:rPr>
-          <w:rStyle w:val="apple-converted-space"/>
-          <w:rFonts w:ascii="Arial" w:hAnsi="Arial" w:cs="Arial"/>
-          <w:color w:val="000000"/>
-          <w:sz w:val="20"/>
-          <w:szCs w:val="20"/>
-          <w:shd w:val="clear" w:color="auto" w:fill="FFFFFF"/>
-        </w:rPr>
-        <w:t xml:space="preserve"> R, Sullivan MK, Hanlon P et al </w:t>
+        <w:t xml:space="preserve">Shemilt R, Sullivan MK, Hanlon P et al </w:t>
       </w:r>
       <w:r>
         <w:rPr>
@@ -8084,59 +7211,7 @@
           <w:shd w:val="clear" w:color="auto" w:fill="FFFFFF"/>
           <w:lang w:val="sv-SE"/>
         </w:rPr>
-        <w:t xml:space="preserve">Chen DC, </w:t>
-      </w:r>
-      <w:proofErr w:type="spellStart"/>
-      <w:r>
-        <w:rPr>
-          <w:rStyle w:val="apple-converted-space"/>
-          <w:rFonts w:ascii="Arial" w:hAnsi="Arial" w:cs="Arial"/>
-          <w:color w:val="000000"/>
-          <w:sz w:val="20"/>
-          <w:szCs w:val="20"/>
-          <w:shd w:val="clear" w:color="auto" w:fill="FFFFFF"/>
-          <w:lang w:val="sv-SE"/>
-        </w:rPr>
-        <w:t>Lu</w:t>
-      </w:r>
-      <w:proofErr w:type="spellEnd"/>
-      <w:r>
-        <w:rPr>
-          <w:rStyle w:val="apple-converted-space"/>
-          <w:rFonts w:ascii="Arial" w:hAnsi="Arial" w:cs="Arial"/>
-          <w:color w:val="000000"/>
-          <w:sz w:val="20"/>
-          <w:szCs w:val="20"/>
-          <w:shd w:val="clear" w:color="auto" w:fill="FFFFFF"/>
-          <w:lang w:val="sv-SE"/>
-        </w:rPr>
-        <w:t xml:space="preserve"> K, </w:t>
-      </w:r>
-      <w:proofErr w:type="spellStart"/>
-      <w:r>
-        <w:rPr>
-          <w:rStyle w:val="apple-converted-space"/>
-          <w:rFonts w:ascii="Arial" w:hAnsi="Arial" w:cs="Arial"/>
-          <w:color w:val="000000"/>
-          <w:sz w:val="20"/>
-          <w:szCs w:val="20"/>
-          <w:shd w:val="clear" w:color="auto" w:fill="FFFFFF"/>
-          <w:lang w:val="sv-SE"/>
-        </w:rPr>
-        <w:t>Scherzer</w:t>
-      </w:r>
-      <w:proofErr w:type="spellEnd"/>
-      <w:r>
-        <w:rPr>
-          <w:rStyle w:val="apple-converted-space"/>
-          <w:rFonts w:ascii="Arial" w:hAnsi="Arial" w:cs="Arial"/>
-          <w:color w:val="000000"/>
-          <w:sz w:val="20"/>
-          <w:szCs w:val="20"/>
-          <w:shd w:val="clear" w:color="auto" w:fill="FFFFFF"/>
-          <w:lang w:val="sv-SE"/>
-        </w:rPr>
-        <w:t xml:space="preserve"> R, </w:t>
+        <w:t xml:space="preserve">Chen DC, Lu K, Scherzer R, </w:t>
       </w:r>
       <w:r>
         <w:rPr>
@@ -8341,33 +7416,7 @@
           <w:shd w:val="clear" w:color="auto" w:fill="FFFFFF"/>
           <w:lang w:val="sv-SE"/>
         </w:rPr>
-        <w:t xml:space="preserve">, </w:t>
-      </w:r>
-      <w:proofErr w:type="spellStart"/>
-      <w:r>
-        <w:rPr>
-          <w:rStyle w:val="apple-converted-space"/>
-          <w:rFonts w:ascii="Arial" w:hAnsi="Arial" w:cs="Arial"/>
-          <w:color w:val="000000"/>
-          <w:sz w:val="20"/>
-          <w:szCs w:val="20"/>
-          <w:shd w:val="clear" w:color="auto" w:fill="FFFFFF"/>
-          <w:lang w:val="sv-SE"/>
-        </w:rPr>
-        <w:t>Rosales</w:t>
-      </w:r>
-      <w:proofErr w:type="spellEnd"/>
-      <w:r>
-        <w:rPr>
-          <w:rStyle w:val="apple-converted-space"/>
-          <w:rFonts w:ascii="Arial" w:hAnsi="Arial" w:cs="Arial"/>
-          <w:color w:val="000000"/>
-          <w:sz w:val="20"/>
-          <w:szCs w:val="20"/>
-          <w:shd w:val="clear" w:color="auto" w:fill="FFFFFF"/>
-          <w:lang w:val="sv-SE"/>
-        </w:rPr>
-        <w:t xml:space="preserve"> BM et al. </w:t>
+        <w:t xml:space="preserve">, Rosales BM et al. </w:t>
       </w:r>
       <w:r>
         <w:rPr>
@@ -8433,33 +7482,7 @@
           <w:szCs w:val="20"/>
           <w:lang w:val="sv-SE"/>
         </w:rPr>
-        <w:t xml:space="preserve">Liu Q, </w:t>
-      </w:r>
-      <w:proofErr w:type="spellStart"/>
-      <w:r>
-        <w:rPr>
-          <w:rStyle w:val="apple-converted-space"/>
-          <w:rFonts w:ascii="Arial" w:hAnsi="Arial" w:cs="Arial"/>
-          <w:bCs/>
-          <w:color w:val="000000"/>
-          <w:sz w:val="20"/>
-          <w:szCs w:val="20"/>
-          <w:lang w:val="sv-SE"/>
-        </w:rPr>
-        <w:t>Celis</w:t>
-      </w:r>
-      <w:proofErr w:type="spellEnd"/>
-      <w:r>
-        <w:rPr>
-          <w:rStyle w:val="apple-converted-space"/>
-          <w:rFonts w:ascii="Arial" w:hAnsi="Arial" w:cs="Arial"/>
-          <w:bCs/>
-          <w:color w:val="000000"/>
-          <w:sz w:val="20"/>
-          <w:szCs w:val="20"/>
-          <w:lang w:val="sv-SE"/>
-        </w:rPr>
-        <w:t xml:space="preserve">-Morales C, </w:t>
+        <w:t xml:space="preserve">Liu Q, Celis-Morales C, </w:t>
       </w:r>
       <w:r>
         <w:rPr>
@@ -8714,27 +7737,7 @@
           <w:szCs w:val="20"/>
           <w:lang w:val="sv-SE"/>
         </w:rPr>
-        <w:t xml:space="preserve">Liu Q, </w:t>
-      </w:r>
-      <w:proofErr w:type="spellStart"/>
-      <w:r>
-        <w:rPr>
-          <w:rFonts w:ascii="Arial" w:hAnsi="Arial" w:cs="Arial"/>
-          <w:sz w:val="20"/>
-          <w:szCs w:val="20"/>
-          <w:lang w:val="sv-SE"/>
-        </w:rPr>
-        <w:t>Celis</w:t>
-      </w:r>
-      <w:proofErr w:type="spellEnd"/>
-      <w:r>
-        <w:rPr>
-          <w:rFonts w:ascii="Arial" w:hAnsi="Arial" w:cs="Arial"/>
-          <w:sz w:val="20"/>
-          <w:szCs w:val="20"/>
-          <w:lang w:val="sv-SE"/>
-        </w:rPr>
-        <w:t xml:space="preserve">-Morales C, </w:t>
+        <w:t xml:space="preserve">Liu Q, Celis-Morales C, </w:t>
       </w:r>
       <w:r>
         <w:rPr>
@@ -8856,7 +7859,6 @@
           <w:szCs w:val="20"/>
         </w:rPr>
       </w:pPr>
-      <w:proofErr w:type="spellStart"/>
       <w:r>
         <w:rPr>
           <w:rFonts w:ascii="Arial" w:hAnsi="Arial" w:cs="Arial"/>
@@ -8864,17 +7866,7 @@
           <w:szCs w:val="20"/>
           <w:shd w:val="clear" w:color="auto" w:fill="FFFFFF"/>
         </w:rPr>
-        <w:t>Rochmawati</w:t>
-      </w:r>
-      <w:proofErr w:type="spellEnd"/>
-      <w:r>
-        <w:rPr>
-          <w:rFonts w:ascii="Arial" w:hAnsi="Arial" w:cs="Arial"/>
-          <w:sz w:val="20"/>
-          <w:szCs w:val="20"/>
-          <w:shd w:val="clear" w:color="auto" w:fill="FFFFFF"/>
-        </w:rPr>
-        <w:t xml:space="preserve"> I, Deo S, </w:t>
+        <w:t xml:space="preserve">Rochmawati I, Deo S, </w:t>
       </w:r>
       <w:r>
         <w:rPr>
@@ -9101,25 +8093,7 @@
           <w:sz w:val="20"/>
           <w:szCs w:val="20"/>
         </w:rPr>
-        <w:t xml:space="preserve">Elyan BMP, Tan B, </w:t>
-      </w:r>
-      <w:proofErr w:type="spellStart"/>
-      <w:r>
-        <w:rPr>
-          <w:rFonts w:ascii="Arial" w:hAnsi="Arial" w:cs="Arial"/>
-          <w:sz w:val="20"/>
-          <w:szCs w:val="20"/>
-        </w:rPr>
-        <w:t>Lambourg</w:t>
-      </w:r>
-      <w:proofErr w:type="spellEnd"/>
-      <w:r>
-        <w:rPr>
-          <w:rFonts w:ascii="Arial" w:hAnsi="Arial" w:cs="Arial"/>
-          <w:sz w:val="20"/>
-          <w:szCs w:val="20"/>
-        </w:rPr>
-        <w:t xml:space="preserve"> E, et al (</w:t>
+        <w:t>Elyan BMP, Tan B, Lambourg E, et al (</w:t>
       </w:r>
       <w:r>
         <w:rPr>
@@ -9290,29 +8264,7 @@
           <w:szCs w:val="20"/>
           <w:lang w:val="sv-SE"/>
         </w:rPr>
-        <w:t xml:space="preserve">Liu Q, </w:t>
-      </w:r>
-      <w:proofErr w:type="spellStart"/>
-      <w:r>
-        <w:rPr>
-          <w:rFonts w:ascii="Arial" w:hAnsi="Arial" w:cs="Arial"/>
-          <w:color w:val="212121"/>
-          <w:sz w:val="20"/>
-          <w:szCs w:val="20"/>
-          <w:lang w:val="sv-SE"/>
-        </w:rPr>
-        <w:t>Celis</w:t>
-      </w:r>
-      <w:proofErr w:type="spellEnd"/>
-      <w:r>
-        <w:rPr>
-          <w:rFonts w:ascii="Arial" w:hAnsi="Arial" w:cs="Arial"/>
-          <w:color w:val="212121"/>
-          <w:sz w:val="20"/>
-          <w:szCs w:val="20"/>
-          <w:lang w:val="sv-SE"/>
-        </w:rPr>
-        <w:t>-</w:t>
+        <w:t>Liu Q, Celis-</w:t>
       </w:r>
       <w:r>
         <w:rPr>
@@ -9523,27 +8475,7 @@
           <w:sz w:val="20"/>
           <w:szCs w:val="20"/>
         </w:rPr>
-        <w:t xml:space="preserve">Estimated glomerular filtration rate, albuminuria, and risk of infection: a collaborative meta-analysis of individual participant data”. </w:t>
-      </w:r>
-      <w:proofErr w:type="spellStart"/>
-      <w:r>
-        <w:rPr>
-          <w:rFonts w:ascii="Arial" w:hAnsi="Arial" w:cs="Arial"/>
-          <w:color w:val="212121"/>
-          <w:sz w:val="20"/>
-          <w:szCs w:val="20"/>
-        </w:rPr>
-        <w:t>EClinicalMedicine</w:t>
-      </w:r>
-      <w:proofErr w:type="spellEnd"/>
-      <w:r>
-        <w:rPr>
-          <w:rFonts w:ascii="Arial" w:hAnsi="Arial" w:cs="Arial"/>
-          <w:color w:val="212121"/>
-          <w:sz w:val="20"/>
-          <w:szCs w:val="20"/>
-        </w:rPr>
-        <w:t xml:space="preserve"> (2025) [in press]</w:t>
+        <w:t>Estimated glomerular filtration rate, albuminuria, and risk of infection: a collaborative meta-analysis of individual participant data”. EClinicalMedicine (2025) [in press]</w:t>
       </w:r>
     </w:p>
     <w:p>
@@ -9694,43 +8626,7 @@
           <w:sz w:val="20"/>
           <w:szCs w:val="20"/>
         </w:rPr>
-        <w:t xml:space="preserve">prospective UK cohort study”. </w:t>
-      </w:r>
-      <w:proofErr w:type="spellStart"/>
-      <w:r>
-        <w:rPr>
-          <w:rFonts w:ascii="Arial" w:hAnsi="Arial" w:cs="Arial"/>
-          <w:sz w:val="20"/>
-          <w:szCs w:val="20"/>
-        </w:rPr>
-        <w:t>Eur</w:t>
-      </w:r>
-      <w:proofErr w:type="spellEnd"/>
-      <w:r>
-        <w:rPr>
-          <w:rFonts w:ascii="Arial" w:hAnsi="Arial" w:cs="Arial"/>
-          <w:sz w:val="20"/>
-          <w:szCs w:val="20"/>
-        </w:rPr>
-        <w:t xml:space="preserve"> J Prevent </w:t>
-      </w:r>
-      <w:proofErr w:type="spellStart"/>
-      <w:r>
-        <w:rPr>
-          <w:rFonts w:ascii="Arial" w:hAnsi="Arial" w:cs="Arial"/>
-          <w:sz w:val="20"/>
-          <w:szCs w:val="20"/>
-        </w:rPr>
-        <w:t>Cardiol</w:t>
-      </w:r>
-      <w:proofErr w:type="spellEnd"/>
-      <w:r>
-        <w:rPr>
-          <w:rFonts w:ascii="Arial" w:hAnsi="Arial" w:cs="Arial"/>
-          <w:sz w:val="20"/>
-          <w:szCs w:val="20"/>
-        </w:rPr>
-        <w:t xml:space="preserve"> (2025) [in press]</w:t>
+        <w:t>prospective UK cohort study”. Eur J Prevent Cardiol (2025) [in press]</w:t>
       </w:r>
     </w:p>
     <w:p>
@@ -9767,25 +8663,7 @@
           <w:sz w:val="20"/>
           <w:szCs w:val="20"/>
         </w:rPr>
-        <w:t xml:space="preserve">, Fu EL, </w:t>
-      </w:r>
-      <w:proofErr w:type="spellStart"/>
-      <w:r>
-        <w:rPr>
-          <w:rFonts w:ascii="Arial" w:hAnsi="Arial" w:cs="Arial"/>
-          <w:sz w:val="20"/>
-          <w:szCs w:val="20"/>
-        </w:rPr>
-        <w:t>Faucon</w:t>
-      </w:r>
-      <w:proofErr w:type="spellEnd"/>
-      <w:r>
-        <w:rPr>
-          <w:rFonts w:ascii="Arial" w:hAnsi="Arial" w:cs="Arial"/>
-          <w:sz w:val="20"/>
-          <w:szCs w:val="20"/>
-        </w:rPr>
-        <w:t xml:space="preserve"> A, et al. “</w:t>
+        <w:t>, Fu EL, Faucon A, et al. “</w:t>
       </w:r>
       <w:r>
         <w:rPr>
@@ -9946,27 +8824,7 @@
           <w:sz w:val="20"/>
           <w:szCs w:val="20"/>
         </w:rPr>
-        <w:t xml:space="preserve"> J Clin </w:t>
-      </w:r>
-      <w:proofErr w:type="spellStart"/>
-      <w:r>
-        <w:rPr>
-          <w:rFonts w:ascii="Arial" w:hAnsi="Arial" w:cs="Arial"/>
-          <w:color w:val="212121"/>
-          <w:sz w:val="20"/>
-          <w:szCs w:val="20"/>
-        </w:rPr>
-        <w:t>Epidemiol</w:t>
-      </w:r>
-      <w:proofErr w:type="spellEnd"/>
-      <w:r>
-        <w:rPr>
-          <w:rFonts w:ascii="Arial" w:hAnsi="Arial" w:cs="Arial"/>
-          <w:color w:val="212121"/>
-          <w:sz w:val="20"/>
-          <w:szCs w:val="20"/>
-        </w:rPr>
-        <w:t xml:space="preserve"> (2025) [in press]</w:t>
+        <w:t xml:space="preserve"> J Clin Epidemiol (2025) [in press]</w:t>
       </w:r>
     </w:p>
     <w:p>
@@ -10205,51 +9063,7 @@
           <w:sz w:val="20"/>
           <w:szCs w:val="20"/>
         </w:rPr>
-        <w:t xml:space="preserve">Mark PB, Witham MD. “Vitamin K and vascular calcification” Curr </w:t>
-      </w:r>
-      <w:proofErr w:type="spellStart"/>
-      <w:r>
-        <w:rPr>
-          <w:rFonts w:ascii="Arial" w:hAnsi="Arial" w:cs="Arial"/>
-          <w:bCs/>
-          <w:color w:val="000000"/>
-          <w:sz w:val="20"/>
-          <w:szCs w:val="20"/>
-        </w:rPr>
-        <w:t>Opin</w:t>
-      </w:r>
-      <w:proofErr w:type="spellEnd"/>
-      <w:r>
-        <w:rPr>
-          <w:rFonts w:ascii="Arial" w:hAnsi="Arial" w:cs="Arial"/>
-          <w:bCs/>
-          <w:color w:val="000000"/>
-          <w:sz w:val="20"/>
-          <w:szCs w:val="20"/>
-        </w:rPr>
-        <w:t xml:space="preserve"> Nephrol </w:t>
-      </w:r>
-      <w:proofErr w:type="spellStart"/>
-      <w:r>
-        <w:rPr>
-          <w:rFonts w:ascii="Arial" w:hAnsi="Arial" w:cs="Arial"/>
-          <w:bCs/>
-          <w:color w:val="000000"/>
-          <w:sz w:val="20"/>
-          <w:szCs w:val="20"/>
-        </w:rPr>
-        <w:t>Hypertens</w:t>
-      </w:r>
-      <w:proofErr w:type="spellEnd"/>
-      <w:r>
-        <w:rPr>
-          <w:rFonts w:ascii="Arial" w:hAnsi="Arial" w:cs="Arial"/>
-          <w:bCs/>
-          <w:color w:val="000000"/>
-          <w:sz w:val="20"/>
-          <w:szCs w:val="20"/>
-        </w:rPr>
-        <w:t xml:space="preserve"> (2021); 30(4): 430-436</w:t>
+        <w:t>Mark PB, Witham MD. “Vitamin K and vascular calcification” Curr Opin Nephrol Hypertens (2021); 30(4): 430-436</w:t>
       </w:r>
     </w:p>
     <w:p>
@@ -10276,7 +9090,6 @@
         </w:rPr>
         <w:t xml:space="preserve">Lees JS, </w:t>
       </w:r>
-      <w:proofErr w:type="spellStart"/>
       <w:r>
         <w:rPr>
           <w:rFonts w:ascii="Arial" w:hAnsi="Arial" w:cs="Arial"/>
@@ -10285,18 +9098,7 @@
           <w:szCs w:val="20"/>
           <w:lang w:val="sv-SE"/>
         </w:rPr>
-        <w:t>Elyan</w:t>
-      </w:r>
-      <w:proofErr w:type="spellEnd"/>
-      <w:r>
-        <w:rPr>
-          <w:rFonts w:ascii="Arial" w:hAnsi="Arial" w:cs="Arial"/>
-          <w:bCs/>
-          <w:sz w:val="20"/>
-          <w:szCs w:val="20"/>
-          <w:lang w:val="sv-SE"/>
-        </w:rPr>
-        <w:t xml:space="preserve"> BMP, Herrmann SM, et al. </w:t>
+        <w:t xml:space="preserve">Elyan BMP, Herrmann SM, et al. </w:t>
       </w:r>
       <w:r>
         <w:rPr>
@@ -10585,51 +9387,7 @@
           <w:sz w:val="20"/>
           <w:szCs w:val="20"/>
         </w:rPr>
-        <w:t xml:space="preserve">Fabian J and </w:t>
-      </w:r>
-      <w:proofErr w:type="spellStart"/>
-      <w:r>
-        <w:rPr>
-          <w:rFonts w:ascii="Arial" w:hAnsi="Arial" w:cs="Arial"/>
-          <w:bCs/>
-          <w:color w:val="000000"/>
-          <w:sz w:val="20"/>
-          <w:szCs w:val="20"/>
-        </w:rPr>
-        <w:t>Shlipak</w:t>
-      </w:r>
-      <w:proofErr w:type="spellEnd"/>
-      <w:r>
-        <w:rPr>
-          <w:rFonts w:ascii="Arial" w:hAnsi="Arial" w:cs="Arial"/>
-          <w:bCs/>
-          <w:color w:val="000000"/>
-          <w:sz w:val="20"/>
-          <w:szCs w:val="20"/>
-        </w:rPr>
-        <w:t xml:space="preserve"> MJ. “Cystatin C should be routinely available for estimating kidney function”. Curr </w:t>
-      </w:r>
-      <w:proofErr w:type="spellStart"/>
-      <w:r>
-        <w:rPr>
-          <w:rFonts w:ascii="Arial" w:hAnsi="Arial" w:cs="Arial"/>
-          <w:bCs/>
-          <w:color w:val="000000"/>
-          <w:sz w:val="20"/>
-          <w:szCs w:val="20"/>
-        </w:rPr>
-        <w:t>Opin</w:t>
-      </w:r>
-      <w:proofErr w:type="spellEnd"/>
-      <w:r>
-        <w:rPr>
-          <w:rFonts w:ascii="Arial" w:hAnsi="Arial" w:cs="Arial"/>
-          <w:bCs/>
-          <w:color w:val="000000"/>
-          <w:sz w:val="20"/>
-          <w:szCs w:val="20"/>
-        </w:rPr>
-        <w:t xml:space="preserve"> Nephrol Hypertension (2024): 33(3):337-343.</w:t>
+        <w:t>Fabian J and Shlipak MJ. “Cystatin C should be routinely available for estimating kidney function”. Curr Opin Nephrol Hypertension (2024): 33(3):337-343.</w:t>
       </w:r>
     </w:p>
     <w:p>
@@ -10731,47 +9489,7 @@
           <w:sz w:val="20"/>
           <w:szCs w:val="20"/>
         </w:rPr>
-        <w:t xml:space="preserve">Detecting and Managing the Patient with CKD in Primary Care: A Review of the Latest Guidelines”. Diabetes </w:t>
-      </w:r>
-      <w:proofErr w:type="spellStart"/>
-      <w:r>
-        <w:rPr>
-          <w:rFonts w:ascii="Arial" w:hAnsi="Arial" w:cs="Arial"/>
-          <w:color w:val="000000"/>
-          <w:sz w:val="20"/>
-          <w:szCs w:val="20"/>
-        </w:rPr>
-        <w:t>Obes</w:t>
-      </w:r>
-      <w:proofErr w:type="spellEnd"/>
-      <w:r>
-        <w:rPr>
-          <w:rFonts w:ascii="Arial" w:hAnsi="Arial" w:cs="Arial"/>
-          <w:color w:val="000000"/>
-          <w:sz w:val="20"/>
-          <w:szCs w:val="20"/>
-        </w:rPr>
-        <w:t xml:space="preserve"> </w:t>
-      </w:r>
-      <w:proofErr w:type="spellStart"/>
-      <w:r>
-        <w:rPr>
-          <w:rFonts w:ascii="Arial" w:hAnsi="Arial" w:cs="Arial"/>
-          <w:color w:val="000000"/>
-          <w:sz w:val="20"/>
-          <w:szCs w:val="20"/>
-        </w:rPr>
-        <w:t>Metab</w:t>
-      </w:r>
-      <w:proofErr w:type="spellEnd"/>
-      <w:r>
-        <w:rPr>
-          <w:rFonts w:ascii="Arial" w:hAnsi="Arial" w:cs="Arial"/>
-          <w:color w:val="000000"/>
-          <w:sz w:val="20"/>
-          <w:szCs w:val="20"/>
-        </w:rPr>
-        <w:t xml:space="preserve"> 2024: </w:t>
+        <w:t xml:space="preserve">Detecting and Managing the Patient with CKD in Primary Care: A Review of the Latest Guidelines”. Diabetes Obes Metab 2024: </w:t>
       </w:r>
       <w:hyperlink r:id="rId26" w:history="1">
         <w:r>
@@ -11144,51 +9862,7 @@
           <w:sz w:val="20"/>
           <w:szCs w:val="20"/>
         </w:rPr>
-        <w:t xml:space="preserve">and </w:t>
-      </w:r>
-      <w:proofErr w:type="spellStart"/>
-      <w:r>
-        <w:rPr>
-          <w:rFonts w:ascii="Arial" w:hAnsi="Arial" w:cs="Arial"/>
-          <w:bCs/>
-          <w:color w:val="000000"/>
-          <w:sz w:val="20"/>
-          <w:szCs w:val="20"/>
-        </w:rPr>
-        <w:t>Shlipak</w:t>
-      </w:r>
-      <w:proofErr w:type="spellEnd"/>
-      <w:r>
-        <w:rPr>
-          <w:rFonts w:ascii="Arial" w:hAnsi="Arial" w:cs="Arial"/>
-          <w:bCs/>
-          <w:color w:val="000000"/>
-          <w:sz w:val="20"/>
-          <w:szCs w:val="20"/>
-        </w:rPr>
-        <w:t xml:space="preserve"> MG. “Age-adapted eGFR thresholds underestimate risks beyond kidney failure associated with CKD in older populations”. J Am </w:t>
-      </w:r>
-      <w:proofErr w:type="spellStart"/>
-      <w:r>
-        <w:rPr>
-          <w:rFonts w:ascii="Arial" w:hAnsi="Arial" w:cs="Arial"/>
-          <w:bCs/>
-          <w:color w:val="000000"/>
-          <w:sz w:val="20"/>
-          <w:szCs w:val="20"/>
-        </w:rPr>
-        <w:t>Geriat</w:t>
-      </w:r>
-      <w:proofErr w:type="spellEnd"/>
-      <w:r>
-        <w:rPr>
-          <w:rFonts w:ascii="Arial" w:hAnsi="Arial" w:cs="Arial"/>
-          <w:bCs/>
-          <w:color w:val="000000"/>
-          <w:sz w:val="20"/>
-          <w:szCs w:val="20"/>
-        </w:rPr>
-        <w:t xml:space="preserve"> Soc (2022) 70(12): 3660-3664</w:t>
+        <w:t>and Shlipak MG. “Age-adapted eGFR thresholds underestimate risks beyond kidney failure associated with CKD in older populations”. J Am Geriat Soc (2022) 70(12): 3660-3664</w:t>
       </w:r>
     </w:p>
     <w:p>
@@ -11620,23 +10294,13 @@
           <w:szCs w:val="20"/>
         </w:rPr>
       </w:pPr>
-      <w:proofErr w:type="spellStart"/>
-      <w:r>
-        <w:rPr>
-          <w:rFonts w:ascii="Arial" w:hAnsi="Arial" w:cs="Arial"/>
-          <w:sz w:val="20"/>
-          <w:szCs w:val="20"/>
-        </w:rPr>
-        <w:t>Shemilt</w:t>
-      </w:r>
-      <w:proofErr w:type="spellEnd"/>
-      <w:r>
-        <w:rPr>
-          <w:rFonts w:ascii="Arial" w:hAnsi="Arial" w:cs="Arial"/>
-          <w:sz w:val="20"/>
-          <w:szCs w:val="20"/>
-        </w:rPr>
-        <w:t xml:space="preserve"> R, </w:t>
+      <w:r>
+        <w:rPr>
+          <w:rFonts w:ascii="Arial" w:hAnsi="Arial" w:cs="Arial"/>
+          <w:sz w:val="20"/>
+          <w:szCs w:val="20"/>
+        </w:rPr>
+        <w:t xml:space="preserve">Shemilt R, </w:t>
       </w:r>
       <w:r>
         <w:rPr>

</xml_diff>